<commit_message>
update race f2 and f1
</commit_message>
<xml_diff>
--- a/F1.docx
+++ b/F1.docx
@@ -747,6 +747,380 @@
           <w:bCs/>
         </w:rPr>
         <w:t>🔥</w:t>
+      </w:r>
+    </w:p>
+    <w:p>
+      <w:r>
+        <w:br w:type="page"/>
+      </w:r>
+    </w:p>
+    <w:p>
+      <w:r>
+        <w:rPr>
+          <w:rFonts w:ascii="Segoe UI Emoji" w:hAnsi="Segoe UI Emoji" w:cs="Segoe UI Emoji"/>
+        </w:rPr>
+        <w:lastRenderedPageBreak/>
+        <w:t>🏁🔥</w:t>
+      </w:r>
+      <w:r>
+        <w:t xml:space="preserve"> </w:t>
+      </w:r>
+      <w:r>
+        <w:rPr>
+          <w:b/>
+          <w:bCs/>
+        </w:rPr>
+        <w:t>¡DIEGO FERNÁNDEZ GANA EN SILVERSTONE! UNA CARRERA DE F1 CON CHOQUES, DEBUTS Y PODIOS SORPRESA</w:t>
+      </w:r>
+      <w:r>
+        <w:t xml:space="preserve"> </w:t>
+      </w:r>
+      <w:r>
+        <w:rPr>
+          <w:rFonts w:ascii="Segoe UI Emoji" w:hAnsi="Segoe UI Emoji" w:cs="Segoe UI Emoji"/>
+        </w:rPr>
+        <w:t>🔥🏁</w:t>
+      </w:r>
+    </w:p>
+    <w:p>
+      <w:proofErr w:type="spellStart"/>
+      <w:r>
+        <w:t>Silverstone</w:t>
+      </w:r>
+      <w:proofErr w:type="spellEnd"/>
+      <w:r>
+        <w:t xml:space="preserve"> fue escenario de una carrera de F1 con </w:t>
+      </w:r>
+      <w:r>
+        <w:rPr>
+          <w:b/>
+          <w:bCs/>
+        </w:rPr>
+        <w:t>choques desde la primera curva, emociones en pista y debuts que dieron de qué hablar</w:t>
+      </w:r>
+      <w:r>
+        <w:t xml:space="preserve">. Todo arrancó con un homenaje al mítico Eddie </w:t>
+      </w:r>
+      <w:proofErr w:type="spellStart"/>
+      <w:r>
+        <w:t>Jordan</w:t>
+      </w:r>
+      <w:proofErr w:type="spellEnd"/>
+      <w:r>
+        <w:t xml:space="preserve">, donde el equipo </w:t>
+      </w:r>
+      <w:proofErr w:type="spellStart"/>
+      <w:r>
+        <w:t>Jordan</w:t>
+      </w:r>
+      <w:proofErr w:type="spellEnd"/>
+      <w:r>
+        <w:t xml:space="preserve"> y varios pilotos salieron con la skin de 1991.</w:t>
+      </w:r>
+    </w:p>
+    <w:p>
+      <w:r>
+        <w:rPr>
+          <w:rFonts w:ascii="Segoe UI Emoji" w:hAnsi="Segoe UI Emoji" w:cs="Segoe UI Emoji"/>
+        </w:rPr>
+        <w:t>🚀</w:t>
+      </w:r>
+      <w:r>
+        <w:t xml:space="preserve"> </w:t>
+      </w:r>
+      <w:r>
+        <w:rPr>
+          <w:b/>
+          <w:bCs/>
+        </w:rPr>
+        <w:t>Diego Fernández salió desde la pole</w:t>
+      </w:r>
+      <w:r>
+        <w:t xml:space="preserve"> y no soltó la punta: victoria sólida y sin errores.</w:t>
+      </w:r>
+      <w:r>
+        <w:br/>
+      </w:r>
+      <w:r>
+        <w:rPr>
+          <w:rFonts w:ascii="Segoe UI Emoji" w:hAnsi="Segoe UI Emoji" w:cs="Segoe UI Emoji"/>
+        </w:rPr>
+        <w:t>👶</w:t>
+      </w:r>
+      <w:r>
+        <w:t xml:space="preserve"> </w:t>
+      </w:r>
+      <w:r>
+        <w:rPr>
+          <w:b/>
+          <w:bCs/>
+        </w:rPr>
+        <w:t xml:space="preserve">Hugo debutó con </w:t>
+      </w:r>
+      <w:proofErr w:type="spellStart"/>
+      <w:r>
+        <w:rPr>
+          <w:b/>
+          <w:bCs/>
+        </w:rPr>
+        <w:t>Kick</w:t>
+      </w:r>
+      <w:proofErr w:type="spellEnd"/>
+      <w:r>
+        <w:rPr>
+          <w:b/>
+          <w:bCs/>
+        </w:rPr>
+        <w:t xml:space="preserve"> y se metió directo en el podio</w:t>
+      </w:r>
+      <w:r>
+        <w:t xml:space="preserve"> con un increíble segundo lugar.</w:t>
+      </w:r>
+      <w:r>
+        <w:br/>
+      </w:r>
+      <w:r>
+        <w:rPr>
+          <w:rFonts w:ascii="Segoe UI Emoji" w:hAnsi="Segoe UI Emoji" w:cs="Segoe UI Emoji"/>
+        </w:rPr>
+        <w:t>🥉</w:t>
+      </w:r>
+      <w:r>
+        <w:t xml:space="preserve"> </w:t>
+      </w:r>
+      <w:r>
+        <w:rPr>
+          <w:b/>
+          <w:bCs/>
+        </w:rPr>
+        <w:t>Raúl Tomás cerró el top 3</w:t>
+      </w:r>
+      <w:r>
+        <w:t>, firmando una gran actuación.</w:t>
+      </w:r>
+    </w:p>
+    <w:p>
+      <w:r>
+        <w:rPr>
+          <w:rFonts w:ascii="Segoe UI Emoji" w:hAnsi="Segoe UI Emoji" w:cs="Segoe UI Emoji"/>
+        </w:rPr>
+        <w:t>💥</w:t>
+      </w:r>
+      <w:r>
+        <w:t xml:space="preserve"> En la salida hubo caos: Tony Moreno trompeó tras ser frenado por Guti, lo que obligó a </w:t>
+      </w:r>
+      <w:proofErr w:type="spellStart"/>
+      <w:r>
+        <w:t>Tejeriño</w:t>
+      </w:r>
+      <w:proofErr w:type="spellEnd"/>
+      <w:r>
+        <w:t xml:space="preserve"> a entrar a boxes.</w:t>
+      </w:r>
+      <w:r>
+        <w:br/>
+      </w:r>
+      <w:r>
+        <w:rPr>
+          <w:rFonts w:ascii="Segoe UI Emoji" w:hAnsi="Segoe UI Emoji" w:cs="Segoe UI Emoji"/>
+        </w:rPr>
+        <w:t>💥</w:t>
+      </w:r>
+      <w:r>
+        <w:t xml:space="preserve"> Armesto terminó fuera por un accidente.</w:t>
+      </w:r>
+      <w:r>
+        <w:br/>
+      </w:r>
+      <w:r>
+        <w:rPr>
+          <w:rFonts w:ascii="Segoe UI Emoji" w:hAnsi="Segoe UI Emoji" w:cs="Segoe UI Emoji"/>
+        </w:rPr>
+        <w:t>⚔️</w:t>
+      </w:r>
+      <w:r>
+        <w:t xml:space="preserve"> Tony también tuvo un encontronazo con Axel Villar en plena lucha por posición.</w:t>
+      </w:r>
+    </w:p>
+    <w:p>
+      <w:r>
+        <w:rPr>
+          <w:rFonts w:ascii="Segoe UI Emoji" w:hAnsi="Segoe UI Emoji" w:cs="Segoe UI Emoji"/>
+        </w:rPr>
+        <w:t>🔍</w:t>
+      </w:r>
+      <w:r>
+        <w:t xml:space="preserve"> La carrera no tuvo lluvia, pero sí mucha acción.</w:t>
+      </w:r>
+      <w:r>
+        <w:br/>
+      </w:r>
+      <w:r>
+        <w:rPr>
+          <w:rFonts w:ascii="Segoe UI Emoji" w:hAnsi="Segoe UI Emoji" w:cs="Segoe UI Emoji"/>
+        </w:rPr>
+        <w:t>📊</w:t>
+      </w:r>
+      <w:r>
+        <w:t xml:space="preserve"> Los puntos fueron para: Cristian, Izan, </w:t>
+      </w:r>
+      <w:proofErr w:type="spellStart"/>
+      <w:r>
+        <w:t>Shurde</w:t>
+      </w:r>
+      <w:proofErr w:type="spellEnd"/>
+      <w:r>
+        <w:t xml:space="preserve">, Félix, </w:t>
+      </w:r>
+      <w:proofErr w:type="spellStart"/>
+      <w:r>
+        <w:t>Tejeriño</w:t>
+      </w:r>
+      <w:proofErr w:type="spellEnd"/>
+      <w:r>
+        <w:t>, Sánchez, Piñero y Guti.</w:t>
+      </w:r>
+      <w:r>
+        <w:br/>
+      </w:r>
+      <w:r>
+        <w:rPr>
+          <w:rFonts w:ascii="Segoe UI Emoji" w:hAnsi="Segoe UI Emoji" w:cs="Segoe UI Emoji"/>
+        </w:rPr>
+        <w:t>😬</w:t>
+      </w:r>
+      <w:r>
+        <w:t xml:space="preserve"> Tony terminó 11°, </w:t>
+      </w:r>
+      <w:r>
+        <w:rPr>
+          <w:b/>
+          <w:bCs/>
+        </w:rPr>
+        <w:t>a un paso de los puntos</w:t>
+      </w:r>
+      <w:r>
+        <w:t>, después de haber clasificado 10°.</w:t>
+      </w:r>
+      <w:r>
+        <w:br/>
+      </w:r>
+      <w:r>
+        <w:rPr>
+          <w:rFonts w:ascii="Segoe UI Emoji" w:hAnsi="Segoe UI Emoji" w:cs="Segoe UI Emoji"/>
+        </w:rPr>
+        <w:t>❌</w:t>
+      </w:r>
+      <w:r>
+        <w:t xml:space="preserve"> McLaren se fue con las manos vac</w:t>
+      </w:r>
+      <w:r>
+        <w:rPr>
+          <w:rFonts w:ascii="Calibri" w:hAnsi="Calibri" w:cs="Calibri"/>
+        </w:rPr>
+        <w:t>í</w:t>
+      </w:r>
+      <w:r>
+        <w:t>as.</w:t>
+      </w:r>
+    </w:p>
+    <w:p>
+      <w:r>
+        <w:rPr>
+          <w:rFonts w:ascii="Segoe UI Emoji" w:hAnsi="Segoe UI Emoji" w:cs="Segoe UI Emoji"/>
+        </w:rPr>
+        <w:t>📈</w:t>
+      </w:r>
+      <w:r>
+        <w:t xml:space="preserve"> En el campeonato de pilotos:</w:t>
+      </w:r>
+      <w:r>
+        <w:br/>
+        <w:t>1️</w:t>
+      </w:r>
+      <w:r>
+        <w:rPr>
+          <w:rFonts w:ascii="Segoe UI Symbol" w:hAnsi="Segoe UI Symbol" w:cs="Segoe UI Symbol"/>
+        </w:rPr>
+        <w:t>⃣</w:t>
+      </w:r>
+      <w:r>
+        <w:t xml:space="preserve"> Diego lidera.</w:t>
+      </w:r>
+      <w:r>
+        <w:br/>
+        <w:t>2️</w:t>
+      </w:r>
+      <w:r>
+        <w:rPr>
+          <w:rFonts w:ascii="Segoe UI Symbol" w:hAnsi="Segoe UI Symbol" w:cs="Segoe UI Symbol"/>
+        </w:rPr>
+        <w:t>⃣</w:t>
+      </w:r>
+      <w:r>
+        <w:t xml:space="preserve"> Hugo pisa fuerte en su debut.</w:t>
+      </w:r>
+      <w:r>
+        <w:br/>
+        <w:t>3️</w:t>
+      </w:r>
+      <w:r>
+        <w:rPr>
+          <w:rFonts w:ascii="Segoe UI Symbol" w:hAnsi="Segoe UI Symbol" w:cs="Segoe UI Symbol"/>
+        </w:rPr>
+        <w:t>⃣</w:t>
+      </w:r>
+      <w:r>
+        <w:t xml:space="preserve"> Raúl Martín sigue sumando.</w:t>
+      </w:r>
+    </w:p>
+    <w:p>
+      <w:r>
+        <w:rPr>
+          <w:rFonts w:ascii="Segoe UI Emoji" w:hAnsi="Segoe UI Emoji" w:cs="Segoe UI Emoji"/>
+        </w:rPr>
+        <w:t>👑</w:t>
+      </w:r>
+      <w:r>
+        <w:t xml:space="preserve"> En constructores:</w:t>
+      </w:r>
+      <w:r>
+        <w:br/>
+      </w:r>
+      <w:r>
+        <w:rPr>
+          <w:rFonts w:ascii="Segoe UI Emoji" w:hAnsi="Segoe UI Emoji" w:cs="Segoe UI Emoji"/>
+        </w:rPr>
+        <w:t>🥇</w:t>
+      </w:r>
+      <w:r>
+        <w:t xml:space="preserve"> </w:t>
+      </w:r>
+      <w:proofErr w:type="spellStart"/>
+      <w:r>
+        <w:t>Kicker</w:t>
+      </w:r>
+      <w:proofErr w:type="spellEnd"/>
+      <w:r>
+        <w:t xml:space="preserve"> al frente, seguido por Williams y Red Bull.</w:t>
+      </w:r>
+    </w:p>
+    <w:p>
+      <w:proofErr w:type="spellStart"/>
+      <w:r>
+        <w:rPr>
+          <w:b/>
+          <w:bCs/>
+        </w:rPr>
+        <w:t>Silverstone</w:t>
+      </w:r>
+      <w:proofErr w:type="spellEnd"/>
+      <w:r>
+        <w:rPr>
+          <w:b/>
+          <w:bCs/>
+        </w:rPr>
+        <w:t xml:space="preserve"> no decepciona. Diego manda, Hugo sorprende y el campeonato se aprieta.</w:t>
       </w:r>
     </w:p>
     <w:p/>

</xml_diff>

<commit_message>
update race 6 f2 and f1
</commit_message>
<xml_diff>
--- a/F1.docx
+++ b/F1.docx
@@ -1121,6 +1121,410 @@
           <w:bCs/>
         </w:rPr>
         <w:t xml:space="preserve"> no decepciona. Diego manda, Hugo sorprende y el campeonato se aprieta.</w:t>
+      </w:r>
+    </w:p>
+    <w:p>
+      <w:r>
+        <w:br w:type="page"/>
+      </w:r>
+    </w:p>
+    <w:p>
+      <w:r>
+        <w:rPr>
+          <w:rFonts w:ascii="Segoe UI Emoji" w:hAnsi="Segoe UI Emoji" w:cs="Segoe UI Emoji"/>
+        </w:rPr>
+        <w:lastRenderedPageBreak/>
+        <w:t>🏁</w:t>
+      </w:r>
+      <w:r>
+        <w:t xml:space="preserve"> </w:t>
+      </w:r>
+      <w:r>
+        <w:rPr>
+          <w:b/>
+          <w:bCs/>
+        </w:rPr>
+        <w:t>¡HUGO WOLF Y KICK</w:t>
+      </w:r>
+      <w:r>
+        <w:rPr>
+          <w:b/>
+          <w:bCs/>
+        </w:rPr>
+        <w:t>-SA</w:t>
+      </w:r>
+      <w:r>
+        <w:rPr>
+          <w:b/>
+          <w:bCs/>
+        </w:rPr>
+        <w:t>U</w:t>
+      </w:r>
+      <w:r>
+        <w:rPr>
+          <w:b/>
+          <w:bCs/>
+        </w:rPr>
+        <w:t>B</w:t>
+      </w:r>
+      <w:r>
+        <w:rPr>
+          <w:b/>
+          <w:bCs/>
+        </w:rPr>
+        <w:t>ER CAMPEONES! DIEGO FERNÁNDEZ GANA EN SPA EN UNA CARRERA LLENA DE ROCES Y REMONTADAS</w:t>
+      </w:r>
+      <w:r>
+        <w:t xml:space="preserve"> </w:t>
+      </w:r>
+      <w:r>
+        <w:rPr>
+          <w:rFonts w:ascii="Segoe UI Emoji" w:hAnsi="Segoe UI Emoji" w:cs="Segoe UI Emoji"/>
+        </w:rPr>
+        <w:t>🏁</w:t>
+      </w:r>
+      <w:r>
+        <w:br/>
+        <w:t xml:space="preserve">La última fecha de la </w:t>
+      </w:r>
+      <w:r>
+        <w:rPr>
+          <w:b/>
+          <w:bCs/>
+        </w:rPr>
+        <w:t>Fórmula 1 en Bélgica</w:t>
+      </w:r>
+      <w:r>
+        <w:t xml:space="preserve"> fue un cóctel de tensión, estrategia y drama puro. Con el campeonato en juego, los nervios estaban al límite… y no faltaron los incidentes.</w:t>
+      </w:r>
+    </w:p>
+    <w:p>
+      <w:r>
+        <w:rPr>
+          <w:rFonts w:ascii="Segoe UI Emoji" w:hAnsi="Segoe UI Emoji" w:cs="Segoe UI Emoji"/>
+        </w:rPr>
+        <w:t>🔝</w:t>
+      </w:r>
+      <w:r>
+        <w:t xml:space="preserve"> Clasificación por equipos:</w:t>
+      </w:r>
+      <w:r>
+        <w:br/>
+      </w:r>
+      <w:r>
+        <w:rPr>
+          <w:rFonts w:ascii="Segoe UI Emoji" w:hAnsi="Segoe UI Emoji" w:cs="Segoe UI Emoji"/>
+        </w:rPr>
+        <w:t>🏆</w:t>
+      </w:r>
+      <w:r>
+        <w:t xml:space="preserve"> </w:t>
+      </w:r>
+      <w:proofErr w:type="spellStart"/>
+      <w:r>
+        <w:t>Kicksuer</w:t>
+      </w:r>
+      <w:proofErr w:type="spellEnd"/>
+      <w:r>
+        <w:br/>
+      </w:r>
+      <w:r>
+        <w:rPr>
+          <w:rFonts w:ascii="Segoe UI Emoji" w:hAnsi="Segoe UI Emoji" w:cs="Segoe UI Emoji"/>
+        </w:rPr>
+        <w:t>🥈</w:t>
+      </w:r>
+      <w:r>
+        <w:t xml:space="preserve"> </w:t>
+      </w:r>
+      <w:r>
+        <w:t>Williams</w:t>
+      </w:r>
+      <w:r>
+        <w:br/>
+      </w:r>
+      <w:r>
+        <w:rPr>
+          <w:rFonts w:ascii="Segoe UI Emoji" w:hAnsi="Segoe UI Emoji" w:cs="Segoe UI Emoji"/>
+        </w:rPr>
+        <w:t>🥉</w:t>
+      </w:r>
+      <w:r>
+        <w:t xml:space="preserve"> </w:t>
+      </w:r>
+      <w:r>
+        <w:t>Red Bull</w:t>
+      </w:r>
+    </w:p>
+    <w:p>
+      <w:r>
+        <w:rPr>
+          <w:rFonts w:ascii="Segoe UI Emoji" w:hAnsi="Segoe UI Emoji" w:cs="Segoe UI Emoji"/>
+        </w:rPr>
+        <w:t>🔢</w:t>
+      </w:r>
+      <w:r>
+        <w:t xml:space="preserve"> Clasificación de pilotos al llegar a Spa:</w:t>
+      </w:r>
+    </w:p>
+    <w:p>
+      <w:pPr>
+        <w:ind w:left="360"/>
+      </w:pPr>
+      <w:r>
+        <w:rPr>
+          <w:rFonts w:ascii="Segoe UI Emoji" w:hAnsi="Segoe UI Emoji" w:cs="Segoe UI Emoji"/>
+        </w:rPr>
+        <w:t>🏆</w:t>
+      </w:r>
+      <w:r>
+        <w:t xml:space="preserve"> </w:t>
+      </w:r>
+      <w:r>
+        <w:t>Hugo Wolf</w:t>
+      </w:r>
+    </w:p>
+    <w:p>
+      <w:pPr>
+        <w:ind w:left="360"/>
+      </w:pPr>
+      <w:r>
+        <w:rPr>
+          <w:rFonts w:ascii="Segoe UI Emoji" w:hAnsi="Segoe UI Emoji" w:cs="Segoe UI Emoji"/>
+        </w:rPr>
+        <w:t>🥈</w:t>
+      </w:r>
+      <w:r>
+        <w:t xml:space="preserve"> </w:t>
+      </w:r>
+      <w:r>
+        <w:t>Diego Fernández</w:t>
+      </w:r>
+    </w:p>
+    <w:p>
+      <w:pPr>
+        <w:ind w:left="360"/>
+      </w:pPr>
+      <w:r>
+        <w:rPr>
+          <w:rFonts w:ascii="Segoe UI Emoji" w:hAnsi="Segoe UI Emoji" w:cs="Segoe UI Emoji"/>
+        </w:rPr>
+        <w:t>🥉</w:t>
+      </w:r>
+      <w:r>
+        <w:t xml:space="preserve"> </w:t>
+      </w:r>
+      <w:r>
+        <w:t>Raúl Martín</w:t>
+      </w:r>
+    </w:p>
+    <w:p>
+      <w:r>
+        <w:rPr>
+          <w:rFonts w:ascii="Segoe UI Emoji" w:hAnsi="Segoe UI Emoji" w:cs="Segoe UI Emoji"/>
+        </w:rPr>
+        <w:t>📉</w:t>
+      </w:r>
+      <w:r>
+        <w:t xml:space="preserve"> </w:t>
+      </w:r>
+      <w:proofErr w:type="spellStart"/>
+      <w:r>
+        <w:t>FotoRacerTV</w:t>
+      </w:r>
+      <w:proofErr w:type="spellEnd"/>
+      <w:r>
+        <w:t xml:space="preserve"> llegaba con ilusiones y buen ritmo, pero en la largada </w:t>
+      </w:r>
+      <w:r>
+        <w:rPr>
+          <w:b/>
+          <w:bCs/>
+        </w:rPr>
+        <w:t>Tony lo cerró y lo mandó al fondo</w:t>
+      </w:r>
+      <w:r>
+        <w:t>. Sin Safety Car, la carrera siguió caliente: Iván Pérez y Guti también tuvieron problemas en la salida.</w:t>
+      </w:r>
+    </w:p>
+    <w:p>
+      <w:r>
+        <w:rPr>
+          <w:rFonts w:ascii="Segoe UI Emoji" w:hAnsi="Segoe UI Emoji" w:cs="Segoe UI Emoji"/>
+        </w:rPr>
+        <w:t>🔥</w:t>
+      </w:r>
+      <w:r>
+        <w:t xml:space="preserve"> Mientras tanto, </w:t>
+      </w:r>
+      <w:proofErr w:type="spellStart"/>
+      <w:r>
+        <w:t>FotoRacerTV</w:t>
+      </w:r>
+      <w:proofErr w:type="spellEnd"/>
+      <w:r>
+        <w:t xml:space="preserve"> comenzó a remontar, estirando su </w:t>
+      </w:r>
+      <w:proofErr w:type="spellStart"/>
+      <w:r>
+        <w:t>stint</w:t>
+      </w:r>
+      <w:proofErr w:type="spellEnd"/>
+      <w:r>
+        <w:t xml:space="preserve">. Manuel fue el primero en parar. Más adelante, Óscar se quedó parado tras un incidente con Pao, generando </w:t>
+      </w:r>
+      <w:proofErr w:type="gramStart"/>
+      <w:r>
+        <w:t>tensión</w:t>
+      </w:r>
+      <w:proofErr w:type="gramEnd"/>
+      <w:r>
+        <w:t xml:space="preserve"> pero sin neutralización.</w:t>
+      </w:r>
+    </w:p>
+    <w:p>
+      <w:r>
+        <w:rPr>
+          <w:rFonts w:ascii="Segoe UI Emoji" w:hAnsi="Segoe UI Emoji" w:cs="Segoe UI Emoji"/>
+        </w:rPr>
+        <w:t>🏆</w:t>
+      </w:r>
+      <w:r>
+        <w:t xml:space="preserve"> Al final, </w:t>
+      </w:r>
+      <w:r>
+        <w:rPr>
+          <w:b/>
+          <w:bCs/>
+        </w:rPr>
+        <w:t>Diego Fernández se llevó la victoria</w:t>
+      </w:r>
+      <w:r>
+        <w:t xml:space="preserve"> con una carrera sólida.</w:t>
+      </w:r>
+      <w:r>
+        <w:br/>
+      </w:r>
+      <w:r>
+        <w:rPr>
+          <w:rFonts w:ascii="Segoe UI Emoji" w:hAnsi="Segoe UI Emoji" w:cs="Segoe UI Emoji"/>
+        </w:rPr>
+        <w:t>🥈</w:t>
+      </w:r>
+      <w:r>
+        <w:t xml:space="preserve"> Hugo Wolf cruzó segundo, asegurando el </w:t>
+      </w:r>
+      <w:r>
+        <w:rPr>
+          <w:b/>
+          <w:bCs/>
+        </w:rPr>
+        <w:t>campeonato de pilotos</w:t>
+      </w:r>
+      <w:r>
+        <w:br/>
+      </w:r>
+      <w:r>
+        <w:rPr>
+          <w:rFonts w:ascii="Segoe UI Emoji" w:hAnsi="Segoe UI Emoji" w:cs="Segoe UI Emoji"/>
+        </w:rPr>
+        <w:t>🥉</w:t>
+      </w:r>
+      <w:r>
+        <w:t xml:space="preserve"> Raúl Martín cerró el podio y el año con fuerza</w:t>
+      </w:r>
+    </w:p>
+    <w:p>
+      <w:r>
+        <w:rPr>
+          <w:rFonts w:ascii="Segoe UI Emoji" w:hAnsi="Segoe UI Emoji" w:cs="Segoe UI Emoji"/>
+        </w:rPr>
+        <w:t>🧮</w:t>
+      </w:r>
+      <w:r>
+        <w:t xml:space="preserve"> Posiciones clave:</w:t>
+      </w:r>
+      <w:r>
+        <w:br/>
+        <w:t xml:space="preserve">– </w:t>
+      </w:r>
+      <w:proofErr w:type="spellStart"/>
+      <w:r>
+        <w:t>FotoRacerTV</w:t>
+      </w:r>
+      <w:proofErr w:type="spellEnd"/>
+      <w:r>
+        <w:t xml:space="preserve"> terminó décimo tras una carrera complicada</w:t>
+      </w:r>
+      <w:r>
+        <w:br/>
+        <w:t>– Manuel fue P11</w:t>
+      </w:r>
+      <w:r>
+        <w:br/>
+        <w:t xml:space="preserve">– </w:t>
+      </w:r>
+      <w:proofErr w:type="spellStart"/>
+      <w:r>
+        <w:rPr>
+          <w:b/>
+          <w:bCs/>
+        </w:rPr>
+        <w:t>Kick</w:t>
+      </w:r>
+      <w:r>
+        <w:rPr>
+          <w:b/>
+          <w:bCs/>
+        </w:rPr>
+        <w:t>-Sab</w:t>
+      </w:r>
+      <w:r>
+        <w:rPr>
+          <w:b/>
+          <w:bCs/>
+        </w:rPr>
+        <w:t>uer</w:t>
+      </w:r>
+      <w:proofErr w:type="spellEnd"/>
+      <w:r>
+        <w:rPr>
+          <w:b/>
+          <w:bCs/>
+        </w:rPr>
+        <w:t xml:space="preserve"> se llevó el título de equipos</w:t>
+      </w:r>
+      <w:r>
+        <w:t xml:space="preserve">, mientras </w:t>
+      </w:r>
+      <w:r>
+        <w:rPr>
+          <w:b/>
+          <w:bCs/>
+        </w:rPr>
+        <w:t>McLaren cerró último</w:t>
+      </w:r>
+    </w:p>
+    <w:p>
+      <w:r>
+        <w:rPr>
+          <w:rFonts w:ascii="Segoe UI Emoji" w:hAnsi="Segoe UI Emoji" w:cs="Segoe UI Emoji"/>
+        </w:rPr>
+        <w:t>📉</w:t>
+      </w:r>
+      <w:r>
+        <w:t xml:space="preserve"> Para </w:t>
+      </w:r>
+      <w:proofErr w:type="spellStart"/>
+      <w:r>
+        <w:t>FotoRacerTV</w:t>
+      </w:r>
+      <w:proofErr w:type="spellEnd"/>
+      <w:r>
+        <w:t xml:space="preserve"> fue una temporada para el olvido, pero ya piensa en la revancha</w:t>
+      </w:r>
+      <w:r>
+        <w:t>.</w:t>
       </w:r>
     </w:p>
     <w:p/>
@@ -1137,6 +1541,119 @@
 <file path=word/numbering.xml><?xml version="1.0" encoding="utf-8"?>
 <w:numbering xmlns:wpc="http://schemas.microsoft.com/office/word/2010/wordprocessingCanvas" xmlns:cx="http://schemas.microsoft.com/office/drawing/2014/chartex" xmlns:cx1="http://schemas.microsoft.com/office/drawing/2015/9/8/chartex" xmlns:cx2="http://schemas.microsoft.com/office/drawing/2015/10/21/chartex" xmlns:cx3="http://schemas.microsoft.com/office/drawing/2016/5/9/chartex" xmlns:cx4="http://schemas.microsoft.com/office/drawing/2016/5/10/chartex" xmlns:cx5="http://schemas.microsoft.com/office/drawing/2016/5/11/chartex" xmlns:cx6="http://schemas.microsoft.com/office/drawing/2016/5/12/chartex" xmlns:cx7="http://schemas.microsoft.com/office/drawing/2016/5/13/chartex" xmlns:cx8="http://schemas.microsoft.com/office/drawing/2016/5/14/chartex" xmlns:mc="http://schemas.openxmlformats.org/markup-compatibility/2006" xmlns:aink="http://schemas.microsoft.com/office/drawing/2016/ink" xmlns:am3d="http://schemas.microsoft.com/office/drawing/2017/model3d" xmlns:o="urn:schemas-microsoft-com:office:office" xmlns:oel="http://schemas.microsoft.com/office/2019/extlst" xmlns:r="http://schemas.openxmlformats.org/officeDocument/2006/relationships" xmlns:m="http://schemas.openxmlformats.org/officeDocument/2006/math" xmlns:v="urn:schemas-microsoft-com:vml" xmlns:wp14="http://schemas.microsoft.com/office/word/2010/wordprocessingDrawing" xmlns:wp="http://schemas.openxmlformats.org/drawingml/2006/wordprocessingDrawing" xmlns:w10="urn:schemas-microsoft-com:office:word" xmlns:w="http://schemas.openxmlformats.org/wordprocessingml/2006/main" xmlns:w14="http://schemas.microsoft.com/office/word/2010/wordml" xmlns:w15="http://schemas.microsoft.com/office/word/2012/wordml" xmlns:w16cex="http://schemas.microsoft.com/office/word/2018/wordml/cex" xmlns:w16cid="http://schemas.microsoft.com/office/word/2016/wordml/cid" xmlns:w16="http://schemas.microsoft.com/office/word/2018/wordml" xmlns:w16du="http://schemas.microsoft.com/office/word/2023/wordml/word16du" xmlns:w16sdtdh="http://schemas.microsoft.com/office/word/2020/wordml/sdtdatahash" xmlns:w16sdtfl="http://schemas.microsoft.com/office/word/2024/wordml/sdtformatlock" xmlns:w16se="http://schemas.microsoft.com/office/word/2015/wordml/symex" xmlns:wpg="http://schemas.microsoft.com/office/word/2010/wordprocessingGroup" xmlns:wpi="http://schemas.microsoft.com/office/word/2010/wordprocessingInk" xmlns:wne="http://schemas.microsoft.com/office/word/2006/wordml" xmlns:wps="http://schemas.microsoft.com/office/word/2010/wordprocessingShape" mc:Ignorable="w14 w15 w16se w16cid w16 w16cex w16sdtdh w16sdtfl w16du wp14">
   <w:abstractNum w:abstractNumId="0" w15:restartNumberingAfterBreak="0">
+    <w:nsid w:val="54BC0019"/>
+    <w:multiLevelType w:val="multilevel"/>
+    <w:tmpl w:val="B8BCBAA0"/>
+    <w:lvl w:ilvl="0">
+      <w:start w:val="1"/>
+      <w:numFmt w:val="decimal"/>
+      <w:lvlText w:val="%1."/>
+      <w:lvlJc w:val="left"/>
+      <w:pPr>
+        <w:tabs>
+          <w:tab w:val="num" w:pos="720"/>
+        </w:tabs>
+        <w:ind w:left="720" w:hanging="360"/>
+      </w:pPr>
+    </w:lvl>
+    <w:lvl w:ilvl="1" w:tentative="1">
+      <w:start w:val="1"/>
+      <w:numFmt w:val="decimal"/>
+      <w:lvlText w:val="%2."/>
+      <w:lvlJc w:val="left"/>
+      <w:pPr>
+        <w:tabs>
+          <w:tab w:val="num" w:pos="1440"/>
+        </w:tabs>
+        <w:ind w:left="1440" w:hanging="360"/>
+      </w:pPr>
+    </w:lvl>
+    <w:lvl w:ilvl="2" w:tentative="1">
+      <w:start w:val="1"/>
+      <w:numFmt w:val="decimal"/>
+      <w:lvlText w:val="%3."/>
+      <w:lvlJc w:val="left"/>
+      <w:pPr>
+        <w:tabs>
+          <w:tab w:val="num" w:pos="2160"/>
+        </w:tabs>
+        <w:ind w:left="2160" w:hanging="360"/>
+      </w:pPr>
+    </w:lvl>
+    <w:lvl w:ilvl="3" w:tentative="1">
+      <w:start w:val="1"/>
+      <w:numFmt w:val="decimal"/>
+      <w:lvlText w:val="%4."/>
+      <w:lvlJc w:val="left"/>
+      <w:pPr>
+        <w:tabs>
+          <w:tab w:val="num" w:pos="2880"/>
+        </w:tabs>
+        <w:ind w:left="2880" w:hanging="360"/>
+      </w:pPr>
+    </w:lvl>
+    <w:lvl w:ilvl="4" w:tentative="1">
+      <w:start w:val="1"/>
+      <w:numFmt w:val="decimal"/>
+      <w:lvlText w:val="%5."/>
+      <w:lvlJc w:val="left"/>
+      <w:pPr>
+        <w:tabs>
+          <w:tab w:val="num" w:pos="3600"/>
+        </w:tabs>
+        <w:ind w:left="3600" w:hanging="360"/>
+      </w:pPr>
+    </w:lvl>
+    <w:lvl w:ilvl="5" w:tentative="1">
+      <w:start w:val="1"/>
+      <w:numFmt w:val="decimal"/>
+      <w:lvlText w:val="%6."/>
+      <w:lvlJc w:val="left"/>
+      <w:pPr>
+        <w:tabs>
+          <w:tab w:val="num" w:pos="4320"/>
+        </w:tabs>
+        <w:ind w:left="4320" w:hanging="360"/>
+      </w:pPr>
+    </w:lvl>
+    <w:lvl w:ilvl="6" w:tentative="1">
+      <w:start w:val="1"/>
+      <w:numFmt w:val="decimal"/>
+      <w:lvlText w:val="%7."/>
+      <w:lvlJc w:val="left"/>
+      <w:pPr>
+        <w:tabs>
+          <w:tab w:val="num" w:pos="5040"/>
+        </w:tabs>
+        <w:ind w:left="5040" w:hanging="360"/>
+      </w:pPr>
+    </w:lvl>
+    <w:lvl w:ilvl="7" w:tentative="1">
+      <w:start w:val="1"/>
+      <w:numFmt w:val="decimal"/>
+      <w:lvlText w:val="%8."/>
+      <w:lvlJc w:val="left"/>
+      <w:pPr>
+        <w:tabs>
+          <w:tab w:val="num" w:pos="5760"/>
+        </w:tabs>
+        <w:ind w:left="5760" w:hanging="360"/>
+      </w:pPr>
+    </w:lvl>
+    <w:lvl w:ilvl="8" w:tentative="1">
+      <w:start w:val="1"/>
+      <w:numFmt w:val="decimal"/>
+      <w:lvlText w:val="%9."/>
+      <w:lvlJc w:val="left"/>
+      <w:pPr>
+        <w:tabs>
+          <w:tab w:val="num" w:pos="6480"/>
+        </w:tabs>
+        <w:ind w:left="6480" w:hanging="360"/>
+      </w:pPr>
+    </w:lvl>
+  </w:abstractNum>
+  <w:abstractNum w:abstractNumId="1" w15:restartNumberingAfterBreak="0">
     <w:nsid w:val="587E12F6"/>
     <w:multiLevelType w:val="multilevel"/>
     <w:tmpl w:val="2806B8CA"/>
@@ -1286,6 +1803,9 @@
     </w:lvl>
   </w:abstractNum>
   <w:num w:numId="1" w16cid:durableId="1597061079">
+    <w:abstractNumId w:val="1"/>
+  </w:num>
+  <w:num w:numId="2" w16cid:durableId="179396975">
     <w:abstractNumId w:val="0"/>
   </w:num>
 </w:numbering>

</xml_diff>